<commit_message>
menambahakan hasil screenshot di bab iv pada saat proses mengupload file laporan ini
</commit_message>
<xml_diff>
--- a/Praktikum1/1808561026_I Kadek Ari Surya_pertemuan1.docx
+++ b/Praktikum1/1808561026_I Kadek Ari Surya_pertemuan1.docx
@@ -828,6 +828,12 @@
     </w:p>
     <w:sdt>
       <w:sdtPr>
+        <w:rPr>
+          <w:rFonts w:ascii="Calibri" w:eastAsia="Calibri" w:hAnsi="Calibri" w:cs="Arial"/>
+          <w:color w:val="auto"/>
+          <w:sz w:val="20"/>
+          <w:szCs w:val="20"/>
+        </w:rPr>
         <w:id w:val="-511457756"/>
         <w:docPartObj>
           <w:docPartGallery w:val="Table of Contents"/>
@@ -836,13 +842,9 @@
       </w:sdtPr>
       <w:sdtEndPr>
         <w:rPr>
-          <w:rFonts w:ascii="Calibri" w:eastAsia="Calibri" w:hAnsi="Calibri" w:cs="Arial"/>
           <w:b/>
           <w:bCs/>
           <w:noProof/>
-          <w:color w:val="auto"/>
-          <w:sz w:val="20"/>
-          <w:szCs w:val="20"/>
         </w:rPr>
       </w:sdtEndPr>
       <w:sdtContent>
@@ -867,8 +869,6 @@
             </w:rPr>
             <w:t>COVER</w:t>
           </w:r>
-          <w:bookmarkStart w:id="2" w:name="_GoBack"/>
-          <w:bookmarkEnd w:id="2"/>
         </w:p>
         <w:p>
           <w:pPr>
@@ -2977,7 +2977,7 @@
           <w:szCs w:val="28"/>
         </w:rPr>
       </w:pPr>
-      <w:bookmarkStart w:id="3" w:name="_Toc52233770"/>
+      <w:bookmarkStart w:id="2" w:name="_Toc52233770"/>
       <w:r>
         <w:rPr>
           <w:rFonts w:ascii="Times New Roman" w:hAnsi="Times New Roman" w:cs="Times New Roman"/>
@@ -2989,7 +2989,7 @@
         <w:lastRenderedPageBreak/>
         <w:t>BAB I</w:t>
       </w:r>
-      <w:bookmarkEnd w:id="3"/>
+      <w:bookmarkEnd w:id="2"/>
     </w:p>
     <w:p>
       <w:pPr>
@@ -3041,7 +3041,7 @@
           <w:szCs w:val="28"/>
         </w:rPr>
       </w:pPr>
-      <w:bookmarkStart w:id="4" w:name="_Toc52233771"/>
+      <w:bookmarkStart w:id="3" w:name="_Toc52233771"/>
       <w:r>
         <w:rPr>
           <w:rFonts w:ascii="Times New Roman" w:hAnsi="Times New Roman" w:cs="Times New Roman"/>
@@ -3051,7 +3051,7 @@
         </w:rPr>
         <w:t>Latar Belakang</w:t>
       </w:r>
-      <w:bookmarkEnd w:id="4"/>
+      <w:bookmarkEnd w:id="3"/>
     </w:p>
     <w:p>
       <w:pPr>
@@ -3304,7 +3304,7 @@
           <w:szCs w:val="28"/>
         </w:rPr>
       </w:pPr>
-      <w:bookmarkStart w:id="5" w:name="_Toc52233772"/>
+      <w:bookmarkStart w:id="4" w:name="_Toc52233772"/>
       <w:r>
         <w:rPr>
           <w:rFonts w:ascii="Times New Roman" w:hAnsi="Times New Roman" w:cs="Times New Roman"/>
@@ -3314,7 +3314,7 @@
         </w:rPr>
         <w:t>Tujuan</w:t>
       </w:r>
-      <w:bookmarkEnd w:id="5"/>
+      <w:bookmarkEnd w:id="4"/>
     </w:p>
     <w:p>
       <w:pPr>
@@ -3465,7 +3465,7 @@
           <w:szCs w:val="28"/>
         </w:rPr>
       </w:pPr>
-      <w:bookmarkStart w:id="6" w:name="_Toc52233773"/>
+      <w:bookmarkStart w:id="5" w:name="_Toc52233773"/>
       <w:r>
         <w:rPr>
           <w:rFonts w:ascii="Times New Roman" w:hAnsi="Times New Roman" w:cs="Times New Roman"/>
@@ -3475,7 +3475,7 @@
         </w:rPr>
         <w:t>Manfaat</w:t>
       </w:r>
-      <w:bookmarkEnd w:id="6"/>
+      <w:bookmarkEnd w:id="5"/>
     </w:p>
     <w:p>
       <w:pPr>
@@ -3620,7 +3620,7 @@
           <w:szCs w:val="28"/>
         </w:rPr>
       </w:pPr>
-      <w:bookmarkStart w:id="7" w:name="_Toc52233774"/>
+      <w:bookmarkStart w:id="6" w:name="_Toc52233774"/>
       <w:r>
         <w:rPr>
           <w:rFonts w:ascii="Times New Roman" w:hAnsi="Times New Roman" w:cs="Times New Roman"/>
@@ -3631,7 +3631,7 @@
         </w:rPr>
         <w:t>BAB II</w:t>
       </w:r>
-      <w:bookmarkEnd w:id="7"/>
+      <w:bookmarkEnd w:id="6"/>
     </w:p>
     <w:p>
       <w:pPr>
@@ -3683,7 +3683,7 @@
           <w:szCs w:val="28"/>
         </w:rPr>
       </w:pPr>
-      <w:bookmarkStart w:id="8" w:name="_Toc52233775"/>
+      <w:bookmarkStart w:id="7" w:name="_Toc52233775"/>
       <w:r>
         <w:rPr>
           <w:rFonts w:ascii="Times New Roman" w:hAnsi="Times New Roman" w:cs="Times New Roman"/>
@@ -3693,7 +3693,7 @@
         </w:rPr>
         <w:t>XHMTL</w:t>
       </w:r>
-      <w:bookmarkEnd w:id="8"/>
+      <w:bookmarkEnd w:id="7"/>
     </w:p>
     <w:p>
       <w:pPr>
@@ -3932,7 +3932,7 @@
           <w:szCs w:val="28"/>
         </w:rPr>
       </w:pPr>
-      <w:bookmarkStart w:id="9" w:name="_Toc52233776"/>
+      <w:bookmarkStart w:id="8" w:name="_Toc52233776"/>
       <w:r>
         <w:rPr>
           <w:rFonts w:ascii="Times New Roman" w:hAnsi="Times New Roman" w:cs="Times New Roman"/>
@@ -3942,7 +3942,7 @@
         </w:rPr>
         <w:t>GIT</w:t>
       </w:r>
-      <w:bookmarkEnd w:id="9"/>
+      <w:bookmarkEnd w:id="8"/>
     </w:p>
     <w:p>
       <w:pPr>
@@ -4637,7 +4637,7 @@
           <w:szCs w:val="28"/>
         </w:rPr>
       </w:pPr>
-      <w:bookmarkStart w:id="10" w:name="_Toc52233777"/>
+      <w:bookmarkStart w:id="9" w:name="_Toc52233777"/>
       <w:r>
         <w:rPr>
           <w:rFonts w:ascii="Times New Roman" w:hAnsi="Times New Roman" w:cs="Times New Roman"/>
@@ -4647,7 +4647,7 @@
         </w:rPr>
         <w:t>GITHUB</w:t>
       </w:r>
-      <w:bookmarkEnd w:id="10"/>
+      <w:bookmarkEnd w:id="9"/>
     </w:p>
     <w:p>
       <w:pPr>
@@ -5325,7 +5325,7 @@
           <w:szCs w:val="28"/>
         </w:rPr>
       </w:pPr>
-      <w:bookmarkStart w:id="11" w:name="_Toc52233778"/>
+      <w:bookmarkStart w:id="10" w:name="_Toc52233778"/>
       <w:r>
         <w:rPr>
           <w:rFonts w:ascii="Times New Roman" w:hAnsi="Times New Roman" w:cs="Times New Roman"/>
@@ -5335,7 +5335,7 @@
         </w:rPr>
         <w:t>Visual Studio Code</w:t>
       </w:r>
-      <w:bookmarkEnd w:id="11"/>
+      <w:bookmarkEnd w:id="10"/>
     </w:p>
     <w:p>
       <w:pPr>
@@ -5390,7 +5390,7 @@
           <w:szCs w:val="28"/>
         </w:rPr>
       </w:pPr>
-      <w:bookmarkStart w:id="12" w:name="_Toc52233779"/>
+      <w:bookmarkStart w:id="11" w:name="_Toc52233779"/>
       <w:r>
         <w:rPr>
           <w:rFonts w:ascii="Times New Roman" w:hAnsi="Times New Roman" w:cs="Times New Roman"/>
@@ -5402,7 +5402,7 @@
         <w:lastRenderedPageBreak/>
         <w:t>BAB III</w:t>
       </w:r>
-      <w:bookmarkEnd w:id="12"/>
+      <w:bookmarkEnd w:id="11"/>
     </w:p>
     <w:p>
       <w:pPr>
@@ -5454,7 +5454,7 @@
           <w:szCs w:val="24"/>
         </w:rPr>
       </w:pPr>
-      <w:bookmarkStart w:id="13" w:name="_Toc52233780"/>
+      <w:bookmarkStart w:id="12" w:name="_Toc52233780"/>
       <w:r>
         <w:rPr>
           <w:rFonts w:ascii="Times New Roman" w:hAnsi="Times New Roman" w:cs="Times New Roman"/>
@@ -5464,7 +5464,7 @@
         </w:rPr>
         <w:t>Perintah Dasar Pada XHTML</w:t>
       </w:r>
-      <w:bookmarkEnd w:id="13"/>
+      <w:bookmarkEnd w:id="12"/>
       <w:r>
         <w:rPr>
           <w:rFonts w:ascii="Times New Roman" w:hAnsi="Times New Roman" w:cs="Times New Roman"/>
@@ -6191,7 +6191,7 @@
           <w:szCs w:val="24"/>
         </w:rPr>
       </w:pPr>
-      <w:bookmarkStart w:id="14" w:name="_Toc52233781"/>
+      <w:bookmarkStart w:id="13" w:name="_Toc52233781"/>
       <w:r>
         <w:rPr>
           <w:rFonts w:ascii="Times New Roman" w:hAnsi="Times New Roman" w:cs="Times New Roman"/>
@@ -6230,7 +6230,7 @@
         </w:rPr>
         <w:t>Github</w:t>
       </w:r>
-      <w:bookmarkEnd w:id="14"/>
+      <w:bookmarkEnd w:id="13"/>
     </w:p>
     <w:p>
       <w:pPr>
@@ -8057,7 +8057,7 @@
           <w:szCs w:val="24"/>
         </w:rPr>
       </w:pPr>
-      <w:bookmarkStart w:id="15" w:name="_Toc52233782"/>
+      <w:bookmarkStart w:id="14" w:name="_Toc52233782"/>
       <w:r>
         <w:rPr>
           <w:rFonts w:ascii="Times New Roman" w:hAnsi="Times New Roman" w:cs="Times New Roman"/>
@@ -8115,7 +8115,7 @@
         </w:rPr>
         <w:t>Github</w:t>
       </w:r>
-      <w:bookmarkEnd w:id="15"/>
+      <w:bookmarkEnd w:id="14"/>
     </w:p>
     <w:p>
       <w:pPr>
@@ -11630,6 +11630,196 @@
     </w:p>
     <w:p>
       <w:pPr>
+        <w:pStyle w:val="ListParagraph"/>
+        <w:spacing w:after="160" w:line="360" w:lineRule="auto"/>
+        <w:ind w:left="993"/>
+        <w:rPr>
+          <w:rFonts w:ascii="Times New Roman" w:hAnsi="Times New Roman" w:cs="Times New Roman"/>
+          <w:sz w:val="24"/>
+          <w:szCs w:val="24"/>
+        </w:rPr>
+      </w:pPr>
+      <w:r>
+        <w:rPr>
+          <w:noProof/>
+        </w:rPr>
+        <w:lastRenderedPageBreak/>
+        <w:drawing>
+          <wp:inline distT="0" distB="0" distL="0" distR="0" wp14:anchorId="71D4AC5E" wp14:editId="4F682032">
+            <wp:extent cx="4568190" cy="1052441"/>
+            <wp:effectExtent l="0" t="0" r="3810" b="0"/>
+            <wp:docPr id="3" name="Picture 3"/>
+            <wp:cNvGraphicFramePr>
+              <a:graphicFrameLocks xmlns:a="http://schemas.openxmlformats.org/drawingml/2006/main" noChangeAspect="1"/>
+            </wp:cNvGraphicFramePr>
+            <a:graphic xmlns:a="http://schemas.openxmlformats.org/drawingml/2006/main">
+              <a:graphicData uri="http://schemas.openxmlformats.org/drawingml/2006/picture">
+                <pic:pic xmlns:pic="http://schemas.openxmlformats.org/drawingml/2006/picture">
+                  <pic:nvPicPr>
+                    <pic:cNvPr id="1" name=""/>
+                    <pic:cNvPicPr/>
+                  </pic:nvPicPr>
+                  <pic:blipFill rotWithShape="1">
+                    <a:blip r:embed="rId34"/>
+                    <a:srcRect l="12316" t="19351" r="32900" b="58214"/>
+                    <a:stretch/>
+                  </pic:blipFill>
+                  <pic:spPr bwMode="auto">
+                    <a:xfrm>
+                      <a:off x="0" y="0"/>
+                      <a:ext cx="4631946" cy="1067129"/>
+                    </a:xfrm>
+                    <a:prstGeom prst="rect">
+                      <a:avLst/>
+                    </a:prstGeom>
+                    <a:ln>
+                      <a:noFill/>
+                    </a:ln>
+                    <a:extLst>
+                      <a:ext uri="{53640926-AAD7-44D8-BBD7-CCE9431645EC}">
+                        <a14:shadowObscured xmlns:a14="http://schemas.microsoft.com/office/drawing/2010/main"/>
+                      </a:ext>
+                    </a:extLst>
+                  </pic:spPr>
+                </pic:pic>
+              </a:graphicData>
+            </a:graphic>
+          </wp:inline>
+        </w:drawing>
+      </w:r>
+    </w:p>
+    <w:p>
+      <w:pPr>
+        <w:pStyle w:val="ListParagraph"/>
+        <w:spacing w:after="160" w:line="360" w:lineRule="auto"/>
+        <w:ind w:left="993"/>
+        <w:rPr>
+          <w:rFonts w:ascii="Times New Roman" w:hAnsi="Times New Roman" w:cs="Times New Roman"/>
+          <w:sz w:val="24"/>
+          <w:szCs w:val="24"/>
+        </w:rPr>
+      </w:pPr>
+      <w:r>
+        <w:rPr>
+          <w:noProof/>
+        </w:rPr>
+        <w:drawing>
+          <wp:inline distT="0" distB="0" distL="0" distR="0" wp14:anchorId="512F6DC8" wp14:editId="28668C72">
+            <wp:extent cx="4568810" cy="3753016"/>
+            <wp:effectExtent l="0" t="0" r="3810" b="0"/>
+            <wp:docPr id="2" name="Picture 2"/>
+            <wp:cNvGraphicFramePr>
+              <a:graphicFrameLocks xmlns:a="http://schemas.openxmlformats.org/drawingml/2006/main" noChangeAspect="1"/>
+            </wp:cNvGraphicFramePr>
+            <a:graphic xmlns:a="http://schemas.openxmlformats.org/drawingml/2006/main">
+              <a:graphicData uri="http://schemas.openxmlformats.org/drawingml/2006/picture">
+                <pic:pic xmlns:pic="http://schemas.openxmlformats.org/drawingml/2006/picture">
+                  <pic:nvPicPr>
+                    <pic:cNvPr id="1" name=""/>
+                    <pic:cNvPicPr/>
+                  </pic:nvPicPr>
+                  <pic:blipFill rotWithShape="1">
+                    <a:blip r:embed="rId35"/>
+                    <a:srcRect l="5207" r="29479" b="4628"/>
+                    <a:stretch/>
+                  </pic:blipFill>
+                  <pic:spPr bwMode="auto">
+                    <a:xfrm>
+                      <a:off x="0" y="0"/>
+                      <a:ext cx="4581368" cy="3763331"/>
+                    </a:xfrm>
+                    <a:prstGeom prst="rect">
+                      <a:avLst/>
+                    </a:prstGeom>
+                    <a:ln>
+                      <a:noFill/>
+                    </a:ln>
+                    <a:extLst>
+                      <a:ext uri="{53640926-AAD7-44D8-BBD7-CCE9431645EC}">
+                        <a14:shadowObscured xmlns:a14="http://schemas.microsoft.com/office/drawing/2010/main"/>
+                      </a:ext>
+                    </a:extLst>
+                  </pic:spPr>
+                </pic:pic>
+              </a:graphicData>
+            </a:graphic>
+          </wp:inline>
+        </w:drawing>
+      </w:r>
+    </w:p>
+    <w:p>
+      <w:pPr>
+        <w:pStyle w:val="ListParagraph"/>
+        <w:spacing w:after="160" w:line="360" w:lineRule="auto"/>
+        <w:ind w:left="993"/>
+        <w:rPr>
+          <w:noProof/>
+        </w:rPr>
+      </w:pPr>
+      <w:bookmarkStart w:id="15" w:name="_GoBack"/>
+      <w:bookmarkEnd w:id="15"/>
+    </w:p>
+    <w:p>
+      <w:pPr>
+        <w:pStyle w:val="ListParagraph"/>
+        <w:spacing w:after="160" w:line="360" w:lineRule="auto"/>
+        <w:ind w:left="993"/>
+        <w:rPr>
+          <w:rFonts w:ascii="Times New Roman" w:hAnsi="Times New Roman" w:cs="Times New Roman"/>
+          <w:sz w:val="24"/>
+          <w:szCs w:val="24"/>
+        </w:rPr>
+      </w:pPr>
+      <w:r>
+        <w:rPr>
+          <w:noProof/>
+        </w:rPr>
+        <w:drawing>
+          <wp:inline distT="0" distB="0" distL="0" distR="0" wp14:anchorId="27E3FEAD" wp14:editId="7E61463E">
+            <wp:extent cx="4568190" cy="1902808"/>
+            <wp:effectExtent l="0" t="0" r="3810" b="2540"/>
+            <wp:docPr id="6" name="Picture 6"/>
+            <wp:cNvGraphicFramePr>
+              <a:graphicFrameLocks xmlns:a="http://schemas.openxmlformats.org/drawingml/2006/main" noChangeAspect="1"/>
+            </wp:cNvGraphicFramePr>
+            <a:graphic xmlns:a="http://schemas.openxmlformats.org/drawingml/2006/main">
+              <a:graphicData uri="http://schemas.openxmlformats.org/drawingml/2006/picture">
+                <pic:pic xmlns:pic="http://schemas.openxmlformats.org/drawingml/2006/picture">
+                  <pic:nvPicPr>
+                    <pic:cNvPr id="1" name=""/>
+                    <pic:cNvPicPr/>
+                  </pic:nvPicPr>
+                  <pic:blipFill rotWithShape="1">
+                    <a:blip r:embed="rId36"/>
+                    <a:srcRect l="1736" t="21033" r="40679" b="36329"/>
+                    <a:stretch/>
+                  </pic:blipFill>
+                  <pic:spPr bwMode="auto">
+                    <a:xfrm>
+                      <a:off x="0" y="0"/>
+                      <a:ext cx="4625910" cy="1926850"/>
+                    </a:xfrm>
+                    <a:prstGeom prst="rect">
+                      <a:avLst/>
+                    </a:prstGeom>
+                    <a:ln>
+                      <a:noFill/>
+                    </a:ln>
+                    <a:extLst>
+                      <a:ext uri="{53640926-AAD7-44D8-BBD7-CCE9431645EC}">
+                        <a14:shadowObscured xmlns:a14="http://schemas.microsoft.com/office/drawing/2010/main"/>
+                      </a:ext>
+                    </a:extLst>
+                  </pic:spPr>
+                </pic:pic>
+              </a:graphicData>
+            </a:graphic>
+          </wp:inline>
+        </w:drawing>
+      </w:r>
+    </w:p>
+    <w:p>
+      <w:pPr>
         <w:spacing w:after="160"/>
         <w:rPr>
           <w:rFonts w:ascii="Times New Roman" w:hAnsi="Times New Roman" w:cs="Times New Roman"/>
@@ -12300,6 +12490,7 @@
           <w:id w:val="-489327791"/>
           <w:citation/>
         </w:sdtPr>
+        <w:sdtEndPr/>
         <w:sdtContent>
           <w:r>
             <w:rPr>
@@ -12929,7 +13120,7 @@
       </w:r>
     </w:p>
     <w:sectPr>
-      <w:footerReference w:type="first" r:id="rId34"/>
+      <w:footerReference w:type="first" r:id="rId37"/>
       <w:pgSz w:w="11906" w:h="16838" w:code="9"/>
       <w:pgMar w:top="1701" w:right="1701" w:bottom="1701" w:left="2268" w:header="720" w:footer="720" w:gutter="0"/>
       <w:pgNumType w:start="1"/>
@@ -12994,7 +13185,7 @@
           <w:rPr>
             <w:noProof/>
           </w:rPr>
-          <w:t>20</w:t>
+          <w:t>18</w:t>
         </w:r>
         <w:r>
           <w:rPr>
@@ -17696,7 +17887,7 @@
 </file>
 
 <file path=customXml/itemProps1.xml><?xml version="1.0" encoding="utf-8"?>
-<ds:datastoreItem xmlns:ds="http://schemas.openxmlformats.org/officeDocument/2006/customXml" ds:itemID="{CDE829B0-E3FF-402C-B9C4-DA4D2FFA58A1}">
+<ds:datastoreItem xmlns:ds="http://schemas.openxmlformats.org/officeDocument/2006/customXml" ds:itemID="{D7592137-FE61-43AF-AB4F-B55ED8EEE1D6}">
   <ds:schemaRefs>
     <ds:schemaRef ds:uri="http://schemas.openxmlformats.org/officeDocument/2006/bibliography"/>
   </ds:schemaRefs>

</xml_diff>